<commit_message>
I updated the Resume and I added a new notification and change some UI functions as well
</commit_message>
<xml_diff>
--- a/Resumes/Resume(January-2022).docx
+++ b/Resumes/Resume(January-2022).docx
@@ -368,7 +368,19 @@
         <w:rPr>
           <w:rFonts w:cstheme="minorHAnsi"/>
         </w:rPr>
-        <w:t xml:space="preserve">Java, Python, C++, C, OS/161, VHDL, </w:t>
+        <w:t>Java, Python, C++, C</w:t>
+      </w:r>
+      <w:r>
+        <w:rPr>
+          <w:rFonts w:cstheme="minorHAnsi"/>
+        </w:rPr>
+        <w:t xml:space="preserve">, C#, </w:t>
+      </w:r>
+      <w:r>
+        <w:rPr>
+          <w:rFonts w:cstheme="minorHAnsi"/>
+        </w:rPr>
+        <w:t xml:space="preserve">OS/161, VHDL, </w:t>
       </w:r>
       <w:r>
         <w:rPr>

</xml_diff>